<commit_message>
kiểm tra file docx có tải lên thành công không
</commit_message>
<xml_diff>
--- a/Nhom 03_To2_Chude 07.docx
+++ b/Nhom 03_To2_Chude 07.docx
@@ -1,6 +1,6 @@
 
 <file path=word/document.xml><?xml version="1.0" encoding="utf-8"?>
-<w:document xmlns:wpc="http://schemas.microsoft.com/office/word/2010/wordprocessingCanvas" xmlns:cx="http://schemas.microsoft.com/office/drawing/2014/chartex" xmlns:cx1="http://schemas.microsoft.com/office/drawing/2015/9/8/chartex" xmlns:cx2="http://schemas.microsoft.com/office/drawing/2015/10/21/chartex" xmlns:cx3="http://schemas.microsoft.com/office/drawing/2016/5/9/chartex" xmlns:cx4="http://schemas.microsoft.com/office/drawing/2016/5/10/chartex" xmlns:cx5="http://schemas.microsoft.com/office/drawing/2016/5/11/chartex" xmlns:cx6="http://schemas.microsoft.com/office/drawing/2016/5/12/chartex" xmlns:cx7="http://schemas.microsoft.com/office/drawing/2016/5/13/chartex" xmlns:cx8="http://schemas.microsoft.com/office/drawing/2016/5/14/chartex" xmlns:mc="http://schemas.openxmlformats.org/markup-compatibility/2006" xmlns:aink="http://schemas.microsoft.com/office/drawing/2016/ink" xmlns:am3d="http://schemas.microsoft.com/office/drawing/2017/model3d" xmlns:o="urn:schemas-microsoft-com:office:office" xmlns:oel="http://schemas.microsoft.com/office/2019/extlst" xmlns:r="http://schemas.openxmlformats.org/officeDocument/2006/relationships" xmlns:m="http://schemas.openxmlformats.org/officeDocument/2006/math" xmlns:v="urn:schemas-microsoft-com:vml" xmlns:wp14="http://schemas.microsoft.com/office/word/2010/wordprocessingDrawing" xmlns:wp="http://schemas.openxmlformats.org/drawingml/2006/wordprocessingDrawing" xmlns:w10="urn:schemas-microsoft-com:office:word" xmlns:w="http://schemas.openxmlformats.org/wordprocessingml/2006/main" xmlns:w14="http://schemas.microsoft.com/office/word/2010/wordml" xmlns:w15="http://schemas.microsoft.com/office/word/2012/wordml" xmlns:w16cex="http://schemas.microsoft.com/office/word/2018/wordml/cex" xmlns:w16cid="http://schemas.microsoft.com/office/word/2016/wordml/cid" xmlns:w16="http://schemas.microsoft.com/office/word/2018/wordml" xmlns:w16sdtdh="http://schemas.microsoft.com/office/word/2020/wordml/sdtdatahash" xmlns:w16se="http://schemas.microsoft.com/office/word/2015/wordml/symex" xmlns:wpg="http://schemas.microsoft.com/office/word/2010/wordprocessingGroup" xmlns:wpi="http://schemas.microsoft.com/office/word/2010/wordprocessingInk" xmlns:wne="http://schemas.microsoft.com/office/word/2006/wordml" xmlns:wps="http://schemas.microsoft.com/office/word/2010/wordprocessingShape" mc:Ignorable="w14 w15 w16se w16cid w16 w16cex w16sdtdh wp14">
+<w:document xmlns:wpc="http://schemas.microsoft.com/office/word/2010/wordprocessingCanvas" xmlns:cx="http://schemas.microsoft.com/office/drawing/2014/chartex" xmlns:cx1="http://schemas.microsoft.com/office/drawing/2015/9/8/chartex" xmlns:cx2="http://schemas.microsoft.com/office/drawing/2015/10/21/chartex" xmlns:cx3="http://schemas.microsoft.com/office/drawing/2016/5/9/chartex" xmlns:cx4="http://schemas.microsoft.com/office/drawing/2016/5/10/chartex" xmlns:cx5="http://schemas.microsoft.com/office/drawing/2016/5/11/chartex" xmlns:cx6="http://schemas.microsoft.com/office/drawing/2016/5/12/chartex" xmlns:cx7="http://schemas.microsoft.com/office/drawing/2016/5/13/chartex" xmlns:cx8="http://schemas.microsoft.com/office/drawing/2016/5/14/chartex" xmlns:mc="http://schemas.openxmlformats.org/markup-compatibility/2006" xmlns:aink="http://schemas.microsoft.com/office/drawing/2016/ink" xmlns:am3d="http://schemas.microsoft.com/office/drawing/2017/model3d" xmlns:o="urn:schemas-microsoft-com:office:office" xmlns:oel="http://schemas.microsoft.com/office/2019/extlst" xmlns:r="http://schemas.openxmlformats.org/officeDocument/2006/relationships" xmlns:m="http://schemas.openxmlformats.org/officeDocument/2006/math" xmlns:v="urn:schemas-microsoft-com:vml" xmlns:wp14="http://schemas.microsoft.com/office/word/2010/wordprocessingDrawing" xmlns:wp="http://schemas.openxmlformats.org/drawingml/2006/wordprocessingDrawing" xmlns:w10="urn:schemas-microsoft-com:office:word" xmlns:w="http://schemas.openxmlformats.org/wordprocessingml/2006/main" xmlns:w14="http://schemas.microsoft.com/office/word/2010/wordml" xmlns:w15="http://schemas.microsoft.com/office/word/2012/wordml" xmlns:w16cex="http://schemas.microsoft.com/office/word/2018/wordml/cex" xmlns:w16cid="http://schemas.microsoft.com/office/word/2016/wordml/cid" xmlns:w16="http://schemas.microsoft.com/office/word/2018/wordml" xmlns:w16du="http://schemas.microsoft.com/office/word/2023/wordml/word16du" xmlns:w16sdtdh="http://schemas.microsoft.com/office/word/2020/wordml/sdtdatahash" xmlns:w16se="http://schemas.microsoft.com/office/word/2015/wordml/symex" xmlns:wpg="http://schemas.microsoft.com/office/word/2010/wordprocessingGroup" xmlns:wpi="http://schemas.microsoft.com/office/word/2010/wordprocessingInk" xmlns:wne="http://schemas.microsoft.com/office/word/2006/wordml" xmlns:wps="http://schemas.microsoft.com/office/word/2010/wordprocessingShape" mc:Ignorable="w14 w15 w16se w16cid w16 w16cex w16sdtdh w16du wp14">
   <w:body>
     <w:p>
       <w:pPr>
@@ -118,7 +118,7 @@
           <w:noProof/>
         </w:rPr>
         <w:drawing>
-          <wp:anchor distT="0" distB="0" distL="114300" distR="114300" simplePos="0" relativeHeight="251657728" behindDoc="0" locked="0" layoutInCell="1" allowOverlap="1" wp14:anchorId="63323AAF" wp14:editId="599C0F5A">
+          <wp:anchor distT="0" distB="0" distL="114300" distR="114300" simplePos="0" relativeHeight="251658752" behindDoc="0" locked="0" layoutInCell="1" allowOverlap="1" wp14:anchorId="63323AAF" wp14:editId="599C0F5A">
             <wp:simplePos x="0" y="0"/>
             <wp:positionH relativeFrom="column">
               <wp:posOffset>708025</wp:posOffset>
@@ -1391,6 +1391,14 @@
                 <w:szCs w:val="24"/>
               </w:rPr>
               <w:t>Tìm tư liệu, thiết kế phần mềm và code phần mềm phụ, kịch bản, tổng hợp Word và PowerPoint</w:t>
+            </w:r>
+            <w:r>
+              <w:rPr>
+                <w:rFonts w:cs="Times New Roman"/>
+                <w:sz w:val="24"/>
+                <w:szCs w:val="24"/>
+              </w:rPr>
+              <w:t>.</w:t>
             </w:r>
           </w:p>
         </w:tc>
@@ -18928,7 +18936,7 @@
 </file>
 
 <file path=word/endnotes.xml><?xml version="1.0" encoding="utf-8"?>
-<w:endnotes xmlns:wpc="http://schemas.microsoft.com/office/word/2010/wordprocessingCanvas" xmlns:cx="http://schemas.microsoft.com/office/drawing/2014/chartex" xmlns:cx1="http://schemas.microsoft.com/office/drawing/2015/9/8/chartex" xmlns:cx2="http://schemas.microsoft.com/office/drawing/2015/10/21/chartex" xmlns:cx3="http://schemas.microsoft.com/office/drawing/2016/5/9/chartex" xmlns:cx4="http://schemas.microsoft.com/office/drawing/2016/5/10/chartex" xmlns:cx5="http://schemas.microsoft.com/office/drawing/2016/5/11/chartex" xmlns:cx6="http://schemas.microsoft.com/office/drawing/2016/5/12/chartex" xmlns:cx7="http://schemas.microsoft.com/office/drawing/2016/5/13/chartex" xmlns:cx8="http://schemas.microsoft.com/office/drawing/2016/5/14/chartex" xmlns:mc="http://schemas.openxmlformats.org/markup-compatibility/2006" xmlns:aink="http://schemas.microsoft.com/office/drawing/2016/ink" xmlns:am3d="http://schemas.microsoft.com/office/drawing/2017/model3d" xmlns:o="urn:schemas-microsoft-com:office:office" xmlns:oel="http://schemas.microsoft.com/office/2019/extlst" xmlns:r="http://schemas.openxmlformats.org/officeDocument/2006/relationships" xmlns:m="http://schemas.openxmlformats.org/officeDocument/2006/math" xmlns:v="urn:schemas-microsoft-com:vml" xmlns:wp14="http://schemas.microsoft.com/office/word/2010/wordprocessingDrawing" xmlns:wp="http://schemas.openxmlformats.org/drawingml/2006/wordprocessingDrawing" xmlns:w10="urn:schemas-microsoft-com:office:word" xmlns:w="http://schemas.openxmlformats.org/wordprocessingml/2006/main" xmlns:w14="http://schemas.microsoft.com/office/word/2010/wordml" xmlns:w15="http://schemas.microsoft.com/office/word/2012/wordml" xmlns:w16cex="http://schemas.microsoft.com/office/word/2018/wordml/cex" xmlns:w16cid="http://schemas.microsoft.com/office/word/2016/wordml/cid" xmlns:w16="http://schemas.microsoft.com/office/word/2018/wordml" xmlns:w16sdtdh="http://schemas.microsoft.com/office/word/2020/wordml/sdtdatahash" xmlns:w16se="http://schemas.microsoft.com/office/word/2015/wordml/symex" xmlns:wpg="http://schemas.microsoft.com/office/word/2010/wordprocessingGroup" xmlns:wpi="http://schemas.microsoft.com/office/word/2010/wordprocessingInk" xmlns:wne="http://schemas.microsoft.com/office/word/2006/wordml" xmlns:wps="http://schemas.microsoft.com/office/word/2010/wordprocessingShape" mc:Ignorable="w14 w15 w16se w16cid w16 w16cex w16sdtdh wp14">
+<w:endnotes xmlns:wpc="http://schemas.microsoft.com/office/word/2010/wordprocessingCanvas" xmlns:cx="http://schemas.microsoft.com/office/drawing/2014/chartex" xmlns:cx1="http://schemas.microsoft.com/office/drawing/2015/9/8/chartex" xmlns:cx2="http://schemas.microsoft.com/office/drawing/2015/10/21/chartex" xmlns:cx3="http://schemas.microsoft.com/office/drawing/2016/5/9/chartex" xmlns:cx4="http://schemas.microsoft.com/office/drawing/2016/5/10/chartex" xmlns:cx5="http://schemas.microsoft.com/office/drawing/2016/5/11/chartex" xmlns:cx6="http://schemas.microsoft.com/office/drawing/2016/5/12/chartex" xmlns:cx7="http://schemas.microsoft.com/office/drawing/2016/5/13/chartex" xmlns:cx8="http://schemas.microsoft.com/office/drawing/2016/5/14/chartex" xmlns:mc="http://schemas.openxmlformats.org/markup-compatibility/2006" xmlns:aink="http://schemas.microsoft.com/office/drawing/2016/ink" xmlns:am3d="http://schemas.microsoft.com/office/drawing/2017/model3d" xmlns:o="urn:schemas-microsoft-com:office:office" xmlns:oel="http://schemas.microsoft.com/office/2019/extlst" xmlns:r="http://schemas.openxmlformats.org/officeDocument/2006/relationships" xmlns:m="http://schemas.openxmlformats.org/officeDocument/2006/math" xmlns:v="urn:schemas-microsoft-com:vml" xmlns:wp14="http://schemas.microsoft.com/office/word/2010/wordprocessingDrawing" xmlns:wp="http://schemas.openxmlformats.org/drawingml/2006/wordprocessingDrawing" xmlns:w10="urn:schemas-microsoft-com:office:word" xmlns:w="http://schemas.openxmlformats.org/wordprocessingml/2006/main" xmlns:w14="http://schemas.microsoft.com/office/word/2010/wordml" xmlns:w15="http://schemas.microsoft.com/office/word/2012/wordml" xmlns:w16cex="http://schemas.microsoft.com/office/word/2018/wordml/cex" xmlns:w16cid="http://schemas.microsoft.com/office/word/2016/wordml/cid" xmlns:w16="http://schemas.microsoft.com/office/word/2018/wordml" xmlns:w16du="http://schemas.microsoft.com/office/word/2023/wordml/word16du" xmlns:w16sdtdh="http://schemas.microsoft.com/office/word/2020/wordml/sdtdatahash" xmlns:w16se="http://schemas.microsoft.com/office/word/2015/wordml/symex" xmlns:wpg="http://schemas.microsoft.com/office/word/2010/wordprocessingGroup" xmlns:wpi="http://schemas.microsoft.com/office/word/2010/wordprocessingInk" xmlns:wne="http://schemas.microsoft.com/office/word/2006/wordml" xmlns:wps="http://schemas.microsoft.com/office/word/2010/wordprocessingShape" mc:Ignorable="w14 w15 w16se w16cid w16 w16cex w16sdtdh w16du wp14">
   <w:endnote w:type="separator" w:id="-1">
     <w:p>
       <w:pPr>
@@ -18953,7 +18961,7 @@
 </file>
 
 <file path=word/footer1.xml><?xml version="1.0" encoding="utf-8"?>
-<w:ftr xmlns:wpc="http://schemas.microsoft.com/office/word/2010/wordprocessingCanvas" xmlns:cx="http://schemas.microsoft.com/office/drawing/2014/chartex" xmlns:cx1="http://schemas.microsoft.com/office/drawing/2015/9/8/chartex" xmlns:cx2="http://schemas.microsoft.com/office/drawing/2015/10/21/chartex" xmlns:cx3="http://schemas.microsoft.com/office/drawing/2016/5/9/chartex" xmlns:cx4="http://schemas.microsoft.com/office/drawing/2016/5/10/chartex" xmlns:cx5="http://schemas.microsoft.com/office/drawing/2016/5/11/chartex" xmlns:cx6="http://schemas.microsoft.com/office/drawing/2016/5/12/chartex" xmlns:cx7="http://schemas.microsoft.com/office/drawing/2016/5/13/chartex" xmlns:cx8="http://schemas.microsoft.com/office/drawing/2016/5/14/chartex" xmlns:mc="http://schemas.openxmlformats.org/markup-compatibility/2006" xmlns:aink="http://schemas.microsoft.com/office/drawing/2016/ink" xmlns:am3d="http://schemas.microsoft.com/office/drawing/2017/model3d" xmlns:o="urn:schemas-microsoft-com:office:office" xmlns:oel="http://schemas.microsoft.com/office/2019/extlst" xmlns:r="http://schemas.openxmlformats.org/officeDocument/2006/relationships" xmlns:m="http://schemas.openxmlformats.org/officeDocument/2006/math" xmlns:v="urn:schemas-microsoft-com:vml" xmlns:wp14="http://schemas.microsoft.com/office/word/2010/wordprocessingDrawing" xmlns:wp="http://schemas.openxmlformats.org/drawingml/2006/wordprocessingDrawing" xmlns:w10="urn:schemas-microsoft-com:office:word" xmlns:w="http://schemas.openxmlformats.org/wordprocessingml/2006/main" xmlns:w14="http://schemas.microsoft.com/office/word/2010/wordml" xmlns:w15="http://schemas.microsoft.com/office/word/2012/wordml" xmlns:w16cex="http://schemas.microsoft.com/office/word/2018/wordml/cex" xmlns:w16cid="http://schemas.microsoft.com/office/word/2016/wordml/cid" xmlns:w16="http://schemas.microsoft.com/office/word/2018/wordml" xmlns:w16sdtdh="http://schemas.microsoft.com/office/word/2020/wordml/sdtdatahash" xmlns:w16se="http://schemas.microsoft.com/office/word/2015/wordml/symex" xmlns:wpg="http://schemas.microsoft.com/office/word/2010/wordprocessingGroup" xmlns:wpi="http://schemas.microsoft.com/office/word/2010/wordprocessingInk" xmlns:wne="http://schemas.microsoft.com/office/word/2006/wordml" xmlns:wps="http://schemas.microsoft.com/office/word/2010/wordprocessingShape" mc:Ignorable="w14 w15 w16se w16cid w16 w16cex w16sdtdh wp14">
+<w:ftr xmlns:wpc="http://schemas.microsoft.com/office/word/2010/wordprocessingCanvas" xmlns:cx="http://schemas.microsoft.com/office/drawing/2014/chartex" xmlns:cx1="http://schemas.microsoft.com/office/drawing/2015/9/8/chartex" xmlns:cx2="http://schemas.microsoft.com/office/drawing/2015/10/21/chartex" xmlns:cx3="http://schemas.microsoft.com/office/drawing/2016/5/9/chartex" xmlns:cx4="http://schemas.microsoft.com/office/drawing/2016/5/10/chartex" xmlns:cx5="http://schemas.microsoft.com/office/drawing/2016/5/11/chartex" xmlns:cx6="http://schemas.microsoft.com/office/drawing/2016/5/12/chartex" xmlns:cx7="http://schemas.microsoft.com/office/drawing/2016/5/13/chartex" xmlns:cx8="http://schemas.microsoft.com/office/drawing/2016/5/14/chartex" xmlns:mc="http://schemas.openxmlformats.org/markup-compatibility/2006" xmlns:aink="http://schemas.microsoft.com/office/drawing/2016/ink" xmlns:am3d="http://schemas.microsoft.com/office/drawing/2017/model3d" xmlns:o="urn:schemas-microsoft-com:office:office" xmlns:oel="http://schemas.microsoft.com/office/2019/extlst" xmlns:r="http://schemas.openxmlformats.org/officeDocument/2006/relationships" xmlns:m="http://schemas.openxmlformats.org/officeDocument/2006/math" xmlns:v="urn:schemas-microsoft-com:vml" xmlns:wp14="http://schemas.microsoft.com/office/word/2010/wordprocessingDrawing" xmlns:wp="http://schemas.openxmlformats.org/drawingml/2006/wordprocessingDrawing" xmlns:w10="urn:schemas-microsoft-com:office:word" xmlns:w="http://schemas.openxmlformats.org/wordprocessingml/2006/main" xmlns:w14="http://schemas.microsoft.com/office/word/2010/wordml" xmlns:w15="http://schemas.microsoft.com/office/word/2012/wordml" xmlns:w16cex="http://schemas.microsoft.com/office/word/2018/wordml/cex" xmlns:w16cid="http://schemas.microsoft.com/office/word/2016/wordml/cid" xmlns:w16="http://schemas.microsoft.com/office/word/2018/wordml" xmlns:w16du="http://schemas.microsoft.com/office/word/2023/wordml/word16du" xmlns:w16sdtdh="http://schemas.microsoft.com/office/word/2020/wordml/sdtdatahash" xmlns:w16se="http://schemas.microsoft.com/office/word/2015/wordml/symex" xmlns:wpg="http://schemas.microsoft.com/office/word/2010/wordprocessingGroup" xmlns:wpi="http://schemas.microsoft.com/office/word/2010/wordprocessingInk" xmlns:wne="http://schemas.microsoft.com/office/word/2006/wordml" xmlns:wps="http://schemas.microsoft.com/office/word/2010/wordprocessingShape" mc:Ignorable="w14 w15 w16se w16cid w16 w16cex w16sdtdh w16du wp14">
   <w:sdt>
     <w:sdtPr>
       <w:id w:val="-364448779"/>
@@ -18980,7 +18988,7 @@
 </file>
 
 <file path=word/footer2.xml><?xml version="1.0" encoding="utf-8"?>
-<w:ftr xmlns:wpc="http://schemas.microsoft.com/office/word/2010/wordprocessingCanvas" xmlns:cx="http://schemas.microsoft.com/office/drawing/2014/chartex" xmlns:cx1="http://schemas.microsoft.com/office/drawing/2015/9/8/chartex" xmlns:cx2="http://schemas.microsoft.com/office/drawing/2015/10/21/chartex" xmlns:cx3="http://schemas.microsoft.com/office/drawing/2016/5/9/chartex" xmlns:cx4="http://schemas.microsoft.com/office/drawing/2016/5/10/chartex" xmlns:cx5="http://schemas.microsoft.com/office/drawing/2016/5/11/chartex" xmlns:cx6="http://schemas.microsoft.com/office/drawing/2016/5/12/chartex" xmlns:cx7="http://schemas.microsoft.com/office/drawing/2016/5/13/chartex" xmlns:cx8="http://schemas.microsoft.com/office/drawing/2016/5/14/chartex" xmlns:mc="http://schemas.openxmlformats.org/markup-compatibility/2006" xmlns:aink="http://schemas.microsoft.com/office/drawing/2016/ink" xmlns:am3d="http://schemas.microsoft.com/office/drawing/2017/model3d" xmlns:o="urn:schemas-microsoft-com:office:office" xmlns:oel="http://schemas.microsoft.com/office/2019/extlst" xmlns:r="http://schemas.openxmlformats.org/officeDocument/2006/relationships" xmlns:m="http://schemas.openxmlformats.org/officeDocument/2006/math" xmlns:v="urn:schemas-microsoft-com:vml" xmlns:wp14="http://schemas.microsoft.com/office/word/2010/wordprocessingDrawing" xmlns:wp="http://schemas.openxmlformats.org/drawingml/2006/wordprocessingDrawing" xmlns:w10="urn:schemas-microsoft-com:office:word" xmlns:w="http://schemas.openxmlformats.org/wordprocessingml/2006/main" xmlns:w14="http://schemas.microsoft.com/office/word/2010/wordml" xmlns:w15="http://schemas.microsoft.com/office/word/2012/wordml" xmlns:w16cex="http://schemas.microsoft.com/office/word/2018/wordml/cex" xmlns:w16cid="http://schemas.microsoft.com/office/word/2016/wordml/cid" xmlns:w16="http://schemas.microsoft.com/office/word/2018/wordml" xmlns:w16sdtdh="http://schemas.microsoft.com/office/word/2020/wordml/sdtdatahash" xmlns:w16se="http://schemas.microsoft.com/office/word/2015/wordml/symex" xmlns:wpg="http://schemas.microsoft.com/office/word/2010/wordprocessingGroup" xmlns:wpi="http://schemas.microsoft.com/office/word/2010/wordprocessingInk" xmlns:wne="http://schemas.microsoft.com/office/word/2006/wordml" xmlns:wps="http://schemas.microsoft.com/office/word/2010/wordprocessingShape" mc:Ignorable="w14 w15 w16se w16cid w16 w16cex w16sdtdh wp14">
+<w:ftr xmlns:wpc="http://schemas.microsoft.com/office/word/2010/wordprocessingCanvas" xmlns:cx="http://schemas.microsoft.com/office/drawing/2014/chartex" xmlns:cx1="http://schemas.microsoft.com/office/drawing/2015/9/8/chartex" xmlns:cx2="http://schemas.microsoft.com/office/drawing/2015/10/21/chartex" xmlns:cx3="http://schemas.microsoft.com/office/drawing/2016/5/9/chartex" xmlns:cx4="http://schemas.microsoft.com/office/drawing/2016/5/10/chartex" xmlns:cx5="http://schemas.microsoft.com/office/drawing/2016/5/11/chartex" xmlns:cx6="http://schemas.microsoft.com/office/drawing/2016/5/12/chartex" xmlns:cx7="http://schemas.microsoft.com/office/drawing/2016/5/13/chartex" xmlns:cx8="http://schemas.microsoft.com/office/drawing/2016/5/14/chartex" xmlns:mc="http://schemas.openxmlformats.org/markup-compatibility/2006" xmlns:aink="http://schemas.microsoft.com/office/drawing/2016/ink" xmlns:am3d="http://schemas.microsoft.com/office/drawing/2017/model3d" xmlns:o="urn:schemas-microsoft-com:office:office" xmlns:oel="http://schemas.microsoft.com/office/2019/extlst" xmlns:r="http://schemas.openxmlformats.org/officeDocument/2006/relationships" xmlns:m="http://schemas.openxmlformats.org/officeDocument/2006/math" xmlns:v="urn:schemas-microsoft-com:vml" xmlns:wp14="http://schemas.microsoft.com/office/word/2010/wordprocessingDrawing" xmlns:wp="http://schemas.openxmlformats.org/drawingml/2006/wordprocessingDrawing" xmlns:w10="urn:schemas-microsoft-com:office:word" xmlns:w="http://schemas.openxmlformats.org/wordprocessingml/2006/main" xmlns:w14="http://schemas.microsoft.com/office/word/2010/wordml" xmlns:w15="http://schemas.microsoft.com/office/word/2012/wordml" xmlns:w16cex="http://schemas.microsoft.com/office/word/2018/wordml/cex" xmlns:w16cid="http://schemas.microsoft.com/office/word/2016/wordml/cid" xmlns:w16="http://schemas.microsoft.com/office/word/2018/wordml" xmlns:w16du="http://schemas.microsoft.com/office/word/2023/wordml/word16du" xmlns:w16sdtdh="http://schemas.microsoft.com/office/word/2020/wordml/sdtdatahash" xmlns:w16se="http://schemas.microsoft.com/office/word/2015/wordml/symex" xmlns:wpg="http://schemas.microsoft.com/office/word/2010/wordprocessingGroup" xmlns:wpi="http://schemas.microsoft.com/office/word/2010/wordprocessingInk" xmlns:wne="http://schemas.microsoft.com/office/word/2006/wordml" xmlns:wps="http://schemas.microsoft.com/office/word/2010/wordprocessingShape" mc:Ignorable="w14 w15 w16se w16cid w16 w16cex w16sdtdh w16du wp14">
   <w:sdt>
     <w:sdtPr>
       <w:id w:val="-759990827"/>
@@ -19033,7 +19041,7 @@
 </file>
 
 <file path=word/footer3.xml><?xml version="1.0" encoding="utf-8"?>
-<w:ftr xmlns:wpc="http://schemas.microsoft.com/office/word/2010/wordprocessingCanvas" xmlns:cx="http://schemas.microsoft.com/office/drawing/2014/chartex" xmlns:cx1="http://schemas.microsoft.com/office/drawing/2015/9/8/chartex" xmlns:cx2="http://schemas.microsoft.com/office/drawing/2015/10/21/chartex" xmlns:cx3="http://schemas.microsoft.com/office/drawing/2016/5/9/chartex" xmlns:cx4="http://schemas.microsoft.com/office/drawing/2016/5/10/chartex" xmlns:cx5="http://schemas.microsoft.com/office/drawing/2016/5/11/chartex" xmlns:cx6="http://schemas.microsoft.com/office/drawing/2016/5/12/chartex" xmlns:cx7="http://schemas.microsoft.com/office/drawing/2016/5/13/chartex" xmlns:cx8="http://schemas.microsoft.com/office/drawing/2016/5/14/chartex" xmlns:mc="http://schemas.openxmlformats.org/markup-compatibility/2006" xmlns:aink="http://schemas.microsoft.com/office/drawing/2016/ink" xmlns:am3d="http://schemas.microsoft.com/office/drawing/2017/model3d" xmlns:o="urn:schemas-microsoft-com:office:office" xmlns:oel="http://schemas.microsoft.com/office/2019/extlst" xmlns:r="http://schemas.openxmlformats.org/officeDocument/2006/relationships" xmlns:m="http://schemas.openxmlformats.org/officeDocument/2006/math" xmlns:v="urn:schemas-microsoft-com:vml" xmlns:wp14="http://schemas.microsoft.com/office/word/2010/wordprocessingDrawing" xmlns:wp="http://schemas.openxmlformats.org/drawingml/2006/wordprocessingDrawing" xmlns:w10="urn:schemas-microsoft-com:office:word" xmlns:w="http://schemas.openxmlformats.org/wordprocessingml/2006/main" xmlns:w14="http://schemas.microsoft.com/office/word/2010/wordml" xmlns:w15="http://schemas.microsoft.com/office/word/2012/wordml" xmlns:w16cex="http://schemas.microsoft.com/office/word/2018/wordml/cex" xmlns:w16cid="http://schemas.microsoft.com/office/word/2016/wordml/cid" xmlns:w16="http://schemas.microsoft.com/office/word/2018/wordml" xmlns:w16sdtdh="http://schemas.microsoft.com/office/word/2020/wordml/sdtdatahash" xmlns:w16se="http://schemas.microsoft.com/office/word/2015/wordml/symex" xmlns:wpg="http://schemas.microsoft.com/office/word/2010/wordprocessingGroup" xmlns:wpi="http://schemas.microsoft.com/office/word/2010/wordprocessingInk" xmlns:wne="http://schemas.microsoft.com/office/word/2006/wordml" xmlns:wps="http://schemas.microsoft.com/office/word/2010/wordprocessingShape" mc:Ignorable="w14 w15 w16se w16cid w16 w16cex w16sdtdh wp14">
+<w:ftr xmlns:wpc="http://schemas.microsoft.com/office/word/2010/wordprocessingCanvas" xmlns:cx="http://schemas.microsoft.com/office/drawing/2014/chartex" xmlns:cx1="http://schemas.microsoft.com/office/drawing/2015/9/8/chartex" xmlns:cx2="http://schemas.microsoft.com/office/drawing/2015/10/21/chartex" xmlns:cx3="http://schemas.microsoft.com/office/drawing/2016/5/9/chartex" xmlns:cx4="http://schemas.microsoft.com/office/drawing/2016/5/10/chartex" xmlns:cx5="http://schemas.microsoft.com/office/drawing/2016/5/11/chartex" xmlns:cx6="http://schemas.microsoft.com/office/drawing/2016/5/12/chartex" xmlns:cx7="http://schemas.microsoft.com/office/drawing/2016/5/13/chartex" xmlns:cx8="http://schemas.microsoft.com/office/drawing/2016/5/14/chartex" xmlns:mc="http://schemas.openxmlformats.org/markup-compatibility/2006" xmlns:aink="http://schemas.microsoft.com/office/drawing/2016/ink" xmlns:am3d="http://schemas.microsoft.com/office/drawing/2017/model3d" xmlns:o="urn:schemas-microsoft-com:office:office" xmlns:oel="http://schemas.microsoft.com/office/2019/extlst" xmlns:r="http://schemas.openxmlformats.org/officeDocument/2006/relationships" xmlns:m="http://schemas.openxmlformats.org/officeDocument/2006/math" xmlns:v="urn:schemas-microsoft-com:vml" xmlns:wp14="http://schemas.microsoft.com/office/word/2010/wordprocessingDrawing" xmlns:wp="http://schemas.openxmlformats.org/drawingml/2006/wordprocessingDrawing" xmlns:w10="urn:schemas-microsoft-com:office:word" xmlns:w="http://schemas.openxmlformats.org/wordprocessingml/2006/main" xmlns:w14="http://schemas.microsoft.com/office/word/2010/wordml" xmlns:w15="http://schemas.microsoft.com/office/word/2012/wordml" xmlns:w16cex="http://schemas.microsoft.com/office/word/2018/wordml/cex" xmlns:w16cid="http://schemas.microsoft.com/office/word/2016/wordml/cid" xmlns:w16="http://schemas.microsoft.com/office/word/2018/wordml" xmlns:w16du="http://schemas.microsoft.com/office/word/2023/wordml/word16du" xmlns:w16sdtdh="http://schemas.microsoft.com/office/word/2020/wordml/sdtdatahash" xmlns:w16se="http://schemas.microsoft.com/office/word/2015/wordml/symex" xmlns:wpg="http://schemas.microsoft.com/office/word/2010/wordprocessingGroup" xmlns:wpi="http://schemas.microsoft.com/office/word/2010/wordprocessingInk" xmlns:wne="http://schemas.microsoft.com/office/word/2006/wordml" xmlns:wps="http://schemas.microsoft.com/office/word/2010/wordprocessingShape" mc:Ignorable="w14 w15 w16se w16cid w16 w16cex w16sdtdh w16du wp14">
   <w:p>
     <w:pPr>
       <w:pStyle w:val="Footer"/>
@@ -19049,7 +19057,7 @@
 </file>
 
 <file path=word/footnotes.xml><?xml version="1.0" encoding="utf-8"?>
-<w:footnotes xmlns:wpc="http://schemas.microsoft.com/office/word/2010/wordprocessingCanvas" xmlns:cx="http://schemas.microsoft.com/office/drawing/2014/chartex" xmlns:cx1="http://schemas.microsoft.com/office/drawing/2015/9/8/chartex" xmlns:cx2="http://schemas.microsoft.com/office/drawing/2015/10/21/chartex" xmlns:cx3="http://schemas.microsoft.com/office/drawing/2016/5/9/chartex" xmlns:cx4="http://schemas.microsoft.com/office/drawing/2016/5/10/chartex" xmlns:cx5="http://schemas.microsoft.com/office/drawing/2016/5/11/chartex" xmlns:cx6="http://schemas.microsoft.com/office/drawing/2016/5/12/chartex" xmlns:cx7="http://schemas.microsoft.com/office/drawing/2016/5/13/chartex" xmlns:cx8="http://schemas.microsoft.com/office/drawing/2016/5/14/chartex" xmlns:mc="http://schemas.openxmlformats.org/markup-compatibility/2006" xmlns:aink="http://schemas.microsoft.com/office/drawing/2016/ink" xmlns:am3d="http://schemas.microsoft.com/office/drawing/2017/model3d" xmlns:o="urn:schemas-microsoft-com:office:office" xmlns:oel="http://schemas.microsoft.com/office/2019/extlst" xmlns:r="http://schemas.openxmlformats.org/officeDocument/2006/relationships" xmlns:m="http://schemas.openxmlformats.org/officeDocument/2006/math" xmlns:v="urn:schemas-microsoft-com:vml" xmlns:wp14="http://schemas.microsoft.com/office/word/2010/wordprocessingDrawing" xmlns:wp="http://schemas.openxmlformats.org/drawingml/2006/wordprocessingDrawing" xmlns:w10="urn:schemas-microsoft-com:office:word" xmlns:w="http://schemas.openxmlformats.org/wordprocessingml/2006/main" xmlns:w14="http://schemas.microsoft.com/office/word/2010/wordml" xmlns:w15="http://schemas.microsoft.com/office/word/2012/wordml" xmlns:w16cex="http://schemas.microsoft.com/office/word/2018/wordml/cex" xmlns:w16cid="http://schemas.microsoft.com/office/word/2016/wordml/cid" xmlns:w16="http://schemas.microsoft.com/office/word/2018/wordml" xmlns:w16sdtdh="http://schemas.microsoft.com/office/word/2020/wordml/sdtdatahash" xmlns:w16se="http://schemas.microsoft.com/office/word/2015/wordml/symex" xmlns:wpg="http://schemas.microsoft.com/office/word/2010/wordprocessingGroup" xmlns:wpi="http://schemas.microsoft.com/office/word/2010/wordprocessingInk" xmlns:wne="http://schemas.microsoft.com/office/word/2006/wordml" xmlns:wps="http://schemas.microsoft.com/office/word/2010/wordprocessingShape" mc:Ignorable="w14 w15 w16se w16cid w16 w16cex w16sdtdh wp14">
+<w:footnotes xmlns:wpc="http://schemas.microsoft.com/office/word/2010/wordprocessingCanvas" xmlns:cx="http://schemas.microsoft.com/office/drawing/2014/chartex" xmlns:cx1="http://schemas.microsoft.com/office/drawing/2015/9/8/chartex" xmlns:cx2="http://schemas.microsoft.com/office/drawing/2015/10/21/chartex" xmlns:cx3="http://schemas.microsoft.com/office/drawing/2016/5/9/chartex" xmlns:cx4="http://schemas.microsoft.com/office/drawing/2016/5/10/chartex" xmlns:cx5="http://schemas.microsoft.com/office/drawing/2016/5/11/chartex" xmlns:cx6="http://schemas.microsoft.com/office/drawing/2016/5/12/chartex" xmlns:cx7="http://schemas.microsoft.com/office/drawing/2016/5/13/chartex" xmlns:cx8="http://schemas.microsoft.com/office/drawing/2016/5/14/chartex" xmlns:mc="http://schemas.openxmlformats.org/markup-compatibility/2006" xmlns:aink="http://schemas.microsoft.com/office/drawing/2016/ink" xmlns:am3d="http://schemas.microsoft.com/office/drawing/2017/model3d" xmlns:o="urn:schemas-microsoft-com:office:office" xmlns:oel="http://schemas.microsoft.com/office/2019/extlst" xmlns:r="http://schemas.openxmlformats.org/officeDocument/2006/relationships" xmlns:m="http://schemas.openxmlformats.org/officeDocument/2006/math" xmlns:v="urn:schemas-microsoft-com:vml" xmlns:wp14="http://schemas.microsoft.com/office/word/2010/wordprocessingDrawing" xmlns:wp="http://schemas.openxmlformats.org/drawingml/2006/wordprocessingDrawing" xmlns:w10="urn:schemas-microsoft-com:office:word" xmlns:w="http://schemas.openxmlformats.org/wordprocessingml/2006/main" xmlns:w14="http://schemas.microsoft.com/office/word/2010/wordml" xmlns:w15="http://schemas.microsoft.com/office/word/2012/wordml" xmlns:w16cex="http://schemas.microsoft.com/office/word/2018/wordml/cex" xmlns:w16cid="http://schemas.microsoft.com/office/word/2016/wordml/cid" xmlns:w16="http://schemas.microsoft.com/office/word/2018/wordml" xmlns:w16du="http://schemas.microsoft.com/office/word/2023/wordml/word16du" xmlns:w16sdtdh="http://schemas.microsoft.com/office/word/2020/wordml/sdtdatahash" xmlns:w16se="http://schemas.microsoft.com/office/word/2015/wordml/symex" xmlns:wpg="http://schemas.microsoft.com/office/word/2010/wordprocessingGroup" xmlns:wpi="http://schemas.microsoft.com/office/word/2010/wordprocessingInk" xmlns:wne="http://schemas.microsoft.com/office/word/2006/wordml" xmlns:wps="http://schemas.microsoft.com/office/word/2010/wordprocessingShape" mc:Ignorable="w14 w15 w16se w16cid w16 w16cex w16sdtdh w16du wp14">
   <w:footnote w:type="separator" w:id="-1">
     <w:p>
       <w:pPr>
@@ -19074,7 +19082,7 @@
 </file>
 
 <file path=word/header1.xml><?xml version="1.0" encoding="utf-8"?>
-<w:hdr xmlns:wpc="http://schemas.microsoft.com/office/word/2010/wordprocessingCanvas" xmlns:cx="http://schemas.microsoft.com/office/drawing/2014/chartex" xmlns:cx1="http://schemas.microsoft.com/office/drawing/2015/9/8/chartex" xmlns:cx2="http://schemas.microsoft.com/office/drawing/2015/10/21/chartex" xmlns:cx3="http://schemas.microsoft.com/office/drawing/2016/5/9/chartex" xmlns:cx4="http://schemas.microsoft.com/office/drawing/2016/5/10/chartex" xmlns:cx5="http://schemas.microsoft.com/office/drawing/2016/5/11/chartex" xmlns:cx6="http://schemas.microsoft.com/office/drawing/2016/5/12/chartex" xmlns:cx7="http://schemas.microsoft.com/office/drawing/2016/5/13/chartex" xmlns:cx8="http://schemas.microsoft.com/office/drawing/2016/5/14/chartex" xmlns:mc="http://schemas.openxmlformats.org/markup-compatibility/2006" xmlns:aink="http://schemas.microsoft.com/office/drawing/2016/ink" xmlns:am3d="http://schemas.microsoft.com/office/drawing/2017/model3d" xmlns:o="urn:schemas-microsoft-com:office:office" xmlns:oel="http://schemas.microsoft.com/office/2019/extlst" xmlns:r="http://schemas.openxmlformats.org/officeDocument/2006/relationships" xmlns:m="http://schemas.openxmlformats.org/officeDocument/2006/math" xmlns:v="urn:schemas-microsoft-com:vml" xmlns:wp14="http://schemas.microsoft.com/office/word/2010/wordprocessingDrawing" xmlns:wp="http://schemas.openxmlformats.org/drawingml/2006/wordprocessingDrawing" xmlns:w10="urn:schemas-microsoft-com:office:word" xmlns:w="http://schemas.openxmlformats.org/wordprocessingml/2006/main" xmlns:w14="http://schemas.microsoft.com/office/word/2010/wordml" xmlns:w15="http://schemas.microsoft.com/office/word/2012/wordml" xmlns:w16cex="http://schemas.microsoft.com/office/word/2018/wordml/cex" xmlns:w16cid="http://schemas.microsoft.com/office/word/2016/wordml/cid" xmlns:w16="http://schemas.microsoft.com/office/word/2018/wordml" xmlns:w16sdtdh="http://schemas.microsoft.com/office/word/2020/wordml/sdtdatahash" xmlns:w16se="http://schemas.microsoft.com/office/word/2015/wordml/symex" xmlns:wpg="http://schemas.microsoft.com/office/word/2010/wordprocessingGroup" xmlns:wpi="http://schemas.microsoft.com/office/word/2010/wordprocessingInk" xmlns:wne="http://schemas.microsoft.com/office/word/2006/wordml" xmlns:wps="http://schemas.microsoft.com/office/word/2010/wordprocessingShape" mc:Ignorable="w14 w15 w16se w16cid w16 w16cex w16sdtdh wp14">
+<w:hdr xmlns:wpc="http://schemas.microsoft.com/office/word/2010/wordprocessingCanvas" xmlns:cx="http://schemas.microsoft.com/office/drawing/2014/chartex" xmlns:cx1="http://schemas.microsoft.com/office/drawing/2015/9/8/chartex" xmlns:cx2="http://schemas.microsoft.com/office/drawing/2015/10/21/chartex" xmlns:cx3="http://schemas.microsoft.com/office/drawing/2016/5/9/chartex" xmlns:cx4="http://schemas.microsoft.com/office/drawing/2016/5/10/chartex" xmlns:cx5="http://schemas.microsoft.com/office/drawing/2016/5/11/chartex" xmlns:cx6="http://schemas.microsoft.com/office/drawing/2016/5/12/chartex" xmlns:cx7="http://schemas.microsoft.com/office/drawing/2016/5/13/chartex" xmlns:cx8="http://schemas.microsoft.com/office/drawing/2016/5/14/chartex" xmlns:mc="http://schemas.openxmlformats.org/markup-compatibility/2006" xmlns:aink="http://schemas.microsoft.com/office/drawing/2016/ink" xmlns:am3d="http://schemas.microsoft.com/office/drawing/2017/model3d" xmlns:o="urn:schemas-microsoft-com:office:office" xmlns:oel="http://schemas.microsoft.com/office/2019/extlst" xmlns:r="http://schemas.openxmlformats.org/officeDocument/2006/relationships" xmlns:m="http://schemas.openxmlformats.org/officeDocument/2006/math" xmlns:v="urn:schemas-microsoft-com:vml" xmlns:wp14="http://schemas.microsoft.com/office/word/2010/wordprocessingDrawing" xmlns:wp="http://schemas.openxmlformats.org/drawingml/2006/wordprocessingDrawing" xmlns:w10="urn:schemas-microsoft-com:office:word" xmlns:w="http://schemas.openxmlformats.org/wordprocessingml/2006/main" xmlns:w14="http://schemas.microsoft.com/office/word/2010/wordml" xmlns:w15="http://schemas.microsoft.com/office/word/2012/wordml" xmlns:w16cex="http://schemas.microsoft.com/office/word/2018/wordml/cex" xmlns:w16cid="http://schemas.microsoft.com/office/word/2016/wordml/cid" xmlns:w16="http://schemas.microsoft.com/office/word/2018/wordml" xmlns:w16du="http://schemas.microsoft.com/office/word/2023/wordml/word16du" xmlns:w16sdtdh="http://schemas.microsoft.com/office/word/2020/wordml/sdtdatahash" xmlns:w16se="http://schemas.microsoft.com/office/word/2015/wordml/symex" xmlns:wpg="http://schemas.microsoft.com/office/word/2010/wordprocessingGroup" xmlns:wpi="http://schemas.microsoft.com/office/word/2010/wordprocessingInk" xmlns:wne="http://schemas.microsoft.com/office/word/2006/wordml" xmlns:wps="http://schemas.microsoft.com/office/word/2010/wordprocessingShape" mc:Ignorable="w14 w15 w16se w16cid w16 w16cex w16sdtdh w16du wp14">
   <w:p>
     <w:pPr>
       <w:pStyle w:val="Header"/>
@@ -19092,7 +19100,7 @@
 </file>
 
 <file path=word/numbering.xml><?xml version="1.0" encoding="utf-8"?>
-<w:numbering xmlns:wpc="http://schemas.microsoft.com/office/word/2010/wordprocessingCanvas" xmlns:cx="http://schemas.microsoft.com/office/drawing/2014/chartex" xmlns:cx1="http://schemas.microsoft.com/office/drawing/2015/9/8/chartex" xmlns:cx2="http://schemas.microsoft.com/office/drawing/2015/10/21/chartex" xmlns:cx3="http://schemas.microsoft.com/office/drawing/2016/5/9/chartex" xmlns:cx4="http://schemas.microsoft.com/office/drawing/2016/5/10/chartex" xmlns:cx5="http://schemas.microsoft.com/office/drawing/2016/5/11/chartex" xmlns:cx6="http://schemas.microsoft.com/office/drawing/2016/5/12/chartex" xmlns:cx7="http://schemas.microsoft.com/office/drawing/2016/5/13/chartex" xmlns:cx8="http://schemas.microsoft.com/office/drawing/2016/5/14/chartex" xmlns:mc="http://schemas.openxmlformats.org/markup-compatibility/2006" xmlns:aink="http://schemas.microsoft.com/office/drawing/2016/ink" xmlns:am3d="http://schemas.microsoft.com/office/drawing/2017/model3d" xmlns:o="urn:schemas-microsoft-com:office:office" xmlns:oel="http://schemas.microsoft.com/office/2019/extlst" xmlns:r="http://schemas.openxmlformats.org/officeDocument/2006/relationships" xmlns:m="http://schemas.openxmlformats.org/officeDocument/2006/math" xmlns:v="urn:schemas-microsoft-com:vml" xmlns:wp14="http://schemas.microsoft.com/office/word/2010/wordprocessingDrawing" xmlns:wp="http://schemas.openxmlformats.org/drawingml/2006/wordprocessingDrawing" xmlns:w10="urn:schemas-microsoft-com:office:word" xmlns:w="http://schemas.openxmlformats.org/wordprocessingml/2006/main" xmlns:w14="http://schemas.microsoft.com/office/word/2010/wordml" xmlns:w15="http://schemas.microsoft.com/office/word/2012/wordml" xmlns:w16cex="http://schemas.microsoft.com/office/word/2018/wordml/cex" xmlns:w16cid="http://schemas.microsoft.com/office/word/2016/wordml/cid" xmlns:w16="http://schemas.microsoft.com/office/word/2018/wordml" xmlns:w16sdtdh="http://schemas.microsoft.com/office/word/2020/wordml/sdtdatahash" xmlns:w16se="http://schemas.microsoft.com/office/word/2015/wordml/symex" xmlns:wpg="http://schemas.microsoft.com/office/word/2010/wordprocessingGroup" xmlns:wpi="http://schemas.microsoft.com/office/word/2010/wordprocessingInk" xmlns:wne="http://schemas.microsoft.com/office/word/2006/wordml" xmlns:wps="http://schemas.microsoft.com/office/word/2010/wordprocessingShape" mc:Ignorable="w14 w15 w16se w16cid w16 w16cex w16sdtdh wp14">
+<w:numbering xmlns:wpc="http://schemas.microsoft.com/office/word/2010/wordprocessingCanvas" xmlns:cx="http://schemas.microsoft.com/office/drawing/2014/chartex" xmlns:cx1="http://schemas.microsoft.com/office/drawing/2015/9/8/chartex" xmlns:cx2="http://schemas.microsoft.com/office/drawing/2015/10/21/chartex" xmlns:cx3="http://schemas.microsoft.com/office/drawing/2016/5/9/chartex" xmlns:cx4="http://schemas.microsoft.com/office/drawing/2016/5/10/chartex" xmlns:cx5="http://schemas.microsoft.com/office/drawing/2016/5/11/chartex" xmlns:cx6="http://schemas.microsoft.com/office/drawing/2016/5/12/chartex" xmlns:cx7="http://schemas.microsoft.com/office/drawing/2016/5/13/chartex" xmlns:cx8="http://schemas.microsoft.com/office/drawing/2016/5/14/chartex" xmlns:mc="http://schemas.openxmlformats.org/markup-compatibility/2006" xmlns:aink="http://schemas.microsoft.com/office/drawing/2016/ink" xmlns:am3d="http://schemas.microsoft.com/office/drawing/2017/model3d" xmlns:o="urn:schemas-microsoft-com:office:office" xmlns:oel="http://schemas.microsoft.com/office/2019/extlst" xmlns:r="http://schemas.openxmlformats.org/officeDocument/2006/relationships" xmlns:m="http://schemas.openxmlformats.org/officeDocument/2006/math" xmlns:v="urn:schemas-microsoft-com:vml" xmlns:wp14="http://schemas.microsoft.com/office/word/2010/wordprocessingDrawing" xmlns:wp="http://schemas.openxmlformats.org/drawingml/2006/wordprocessingDrawing" xmlns:w10="urn:schemas-microsoft-com:office:word" xmlns:w="http://schemas.openxmlformats.org/wordprocessingml/2006/main" xmlns:w14="http://schemas.microsoft.com/office/word/2010/wordml" xmlns:w15="http://schemas.microsoft.com/office/word/2012/wordml" xmlns:w16cex="http://schemas.microsoft.com/office/word/2018/wordml/cex" xmlns:w16cid="http://schemas.microsoft.com/office/word/2016/wordml/cid" xmlns:w16="http://schemas.microsoft.com/office/word/2018/wordml" xmlns:w16du="http://schemas.microsoft.com/office/word/2023/wordml/word16du" xmlns:w16sdtdh="http://schemas.microsoft.com/office/word/2020/wordml/sdtdatahash" xmlns:w16se="http://schemas.microsoft.com/office/word/2015/wordml/symex" xmlns:wpg="http://schemas.microsoft.com/office/word/2010/wordprocessingGroup" xmlns:wpi="http://schemas.microsoft.com/office/word/2010/wordprocessingInk" xmlns:wne="http://schemas.microsoft.com/office/word/2006/wordml" xmlns:wps="http://schemas.microsoft.com/office/word/2010/wordprocessingShape" mc:Ignorable="w14 w15 w16se w16cid w16 w16cex w16sdtdh w16du wp14">
   <w:abstractNum w:abstractNumId="0" w15:restartNumberingAfterBreak="0">
     <w:nsid w:val="194A5C81"/>
     <w:multiLevelType w:val="multilevel"/>
@@ -19726,7 +19734,7 @@
 </file>
 
 <file path=word/styles.xml><?xml version="1.0" encoding="utf-8"?>
-<w:styles xmlns:mc="http://schemas.openxmlformats.org/markup-compatibility/2006" xmlns:r="http://schemas.openxmlformats.org/officeDocument/2006/relationships" xmlns:w="http://schemas.openxmlformats.org/wordprocessingml/2006/main" xmlns:w14="http://schemas.microsoft.com/office/word/2010/wordml" xmlns:w15="http://schemas.microsoft.com/office/word/2012/wordml" xmlns:w16cex="http://schemas.microsoft.com/office/word/2018/wordml/cex" xmlns:w16cid="http://schemas.microsoft.com/office/word/2016/wordml/cid" xmlns:w16="http://schemas.microsoft.com/office/word/2018/wordml" xmlns:w16sdtdh="http://schemas.microsoft.com/office/word/2020/wordml/sdtdatahash" xmlns:w16se="http://schemas.microsoft.com/office/word/2015/wordml/symex" mc:Ignorable="w14 w15 w16se w16cid w16 w16cex w16sdtdh">
+<w:styles xmlns:mc="http://schemas.openxmlformats.org/markup-compatibility/2006" xmlns:r="http://schemas.openxmlformats.org/officeDocument/2006/relationships" xmlns:w="http://schemas.openxmlformats.org/wordprocessingml/2006/main" xmlns:w14="http://schemas.microsoft.com/office/word/2010/wordml" xmlns:w15="http://schemas.microsoft.com/office/word/2012/wordml" xmlns:w16cex="http://schemas.microsoft.com/office/word/2018/wordml/cex" xmlns:w16cid="http://schemas.microsoft.com/office/word/2016/wordml/cid" xmlns:w16="http://schemas.microsoft.com/office/word/2018/wordml" xmlns:w16du="http://schemas.microsoft.com/office/word/2023/wordml/word16du" xmlns:w16sdtdh="http://schemas.microsoft.com/office/word/2020/wordml/sdtdatahash" xmlns:w16se="http://schemas.microsoft.com/office/word/2015/wordml/symex" mc:Ignorable="w14 w15 w16se w16cid w16 w16cex w16sdtdh w16du">
   <w:docDefaults>
     <w:rPrDefault>
       <w:rPr>
@@ -20795,6 +20803,10 @@
 </file>
 
 <file path=customXml/item1.xml><?xml version="1.0" encoding="utf-8"?>
+<b:Sources xmlns:b="http://schemas.openxmlformats.org/officeDocument/2006/bibliography" xmlns="http://schemas.openxmlformats.org/officeDocument/2006/bibliography" SelectedStyle="\APASixthEditionOfficeOnline.xsl" StyleName="APA" Version="6"/>
+</file>
+
+<file path=customXml/item2.xml><?xml version="1.0" encoding="utf-8"?>
 <s:customData xmlns="http://www.wps.cn/officeDocument/2013/wpsCustomData" xmlns:s="http://www.wps.cn/officeDocument/2013/wpsCustomData">
   <customSectProps>
     <customSectPr/>
@@ -20805,22 +20817,18 @@
 </s:customData>
 </file>
 
-<file path=customXml/item2.xml><?xml version="1.0" encoding="utf-8"?>
-<b:Sources xmlns:b="http://schemas.openxmlformats.org/officeDocument/2006/bibliography" xmlns="http://schemas.openxmlformats.org/officeDocument/2006/bibliography" SelectedStyle="\APASixthEditionOfficeOnline.xsl" StyleName="APA" Version="6"/>
+<file path=customXml/itemProps1.xml><?xml version="1.0" encoding="utf-8"?>
+<ds:datastoreItem xmlns:ds="http://schemas.openxmlformats.org/officeDocument/2006/customXml" ds:itemID="{D66EF15A-B4A8-4E58-BCD5-2151FD5115E4}">
+  <ds:schemaRefs>
+    <ds:schemaRef ds:uri="http://schemas.openxmlformats.org/officeDocument/2006/bibliography"/>
+  </ds:schemaRefs>
+</ds:datastoreItem>
 </file>
 
-<file path=customXml/itemProps1.xml><?xml version="1.0" encoding="utf-8"?>
+<file path=customXml/itemProps2.xml><?xml version="1.0" encoding="utf-8"?>
 <ds:datastoreItem xmlns:ds="http://schemas.openxmlformats.org/officeDocument/2006/customXml" ds:itemID="{B1977F7D-205B-4081-913C-38D41E755F92}">
   <ds:schemaRefs>
     <ds:schemaRef ds:uri="http://www.wps.cn/officeDocument/2013/wpsCustomData"/>
   </ds:schemaRefs>
 </ds:datastoreItem>
-</file>
-
-<file path=customXml/itemProps2.xml><?xml version="1.0" encoding="utf-8"?>
-<ds:datastoreItem xmlns:ds="http://schemas.openxmlformats.org/officeDocument/2006/customXml" ds:itemID="{D66EF15A-B4A8-4E58-BCD5-2151FD5115E4}">
-  <ds:schemaRefs>
-    <ds:schemaRef ds:uri="http://schemas.openxmlformats.org/officeDocument/2006/bibliography"/>
-  </ds:schemaRefs>
-</ds:datastoreItem>
 </file>
</xml_diff>